<commit_message>
Adaugat in documentatie timeout
</commit_message>
<xml_diff>
--- a/Documentatie/Licenta - notite.docx
+++ b/Documentatie/Licenta - notite.docx
@@ -460,7 +460,10 @@
         </w:rPr>
       </w:pPr>
       <w:r>
-        <w:rPr/>
+        <w:rPr>
+          <w:rFonts w:cs="Courier New" w:ascii="Courier New" w:hAnsi="Courier New"/>
+          <w:sz w:val="20"/>
+        </w:rPr>
       </w:r>
     </w:p>
     <w:p>
@@ -575,21 +578,39 @@
           <w:rStyle w:val="SourceText"/>
           <w:rFonts w:ascii="Courier New" w:hAnsi="Courier New"/>
         </w:rPr>
-        <w:t>mysql&gt; CREATE USER 'YOUR_SYSTEM_USER'@'localhost' IDENTIFIED B</w:t>
-      </w:r>
+        <w:t>mysql&gt; CREATE USER 'YOUR_SYSTEM_USER'@'localhost' IDENTIFIED BY ‘YOUR_PASSWORD’ ;</w:t>
+      </w:r>
+    </w:p>
+    <w:p>
+      <w:pPr>
+        <w:pStyle w:val="PreformattedText"/>
+        <w:rPr/>
+      </w:pPr>
       <w:r>
         <w:rPr>
           <w:rStyle w:val="SourceText"/>
           <w:rFonts w:ascii="Courier New" w:hAnsi="Courier New"/>
         </w:rPr>
-        <w:t>Y ‘YOUR_PASSWORD’</w:t>
-      </w:r>
+        <w:t>mysql&gt; GRANT ALL PRIVILEGES ON *.* TO 'YOUR_SYSTEM_USER'@'localhost';</w:t>
+      </w:r>
+    </w:p>
+    <w:p>
+      <w:pPr>
+        <w:pStyle w:val="PreformattedText"/>
+        <w:rPr/>
+      </w:pPr>
       <w:r>
         <w:rPr>
           <w:rStyle w:val="SourceText"/>
           <w:rFonts w:ascii="Courier New" w:hAnsi="Courier New"/>
         </w:rPr>
-        <w:t xml:space="preserve"> ;</w:t>
+        <w:t>mysql&gt; UPDATE user SET plugin='</w:t>
+      </w:r>
+      <w:r>
+        <w:rPr>
+          <w:rStyle w:val="SourceText"/>
+        </w:rPr>
+        <w:t>mysql_native_password</w:t>
       </w:r>
     </w:p>
     <w:p>
@@ -602,7 +623,7 @@
           <w:rStyle w:val="SourceText"/>
           <w:rFonts w:ascii="Courier New" w:hAnsi="Courier New"/>
         </w:rPr>
-        <w:t>mysql&gt; GRANT ALL PRIVILEGES ON *.* TO 'YOUR_SYSTEM_USER'@'localhost';</w:t>
+        <w:t>' WHERE User='YOUR_SYSTEM_USER';</w:t>
       </w:r>
     </w:p>
     <w:p>
@@ -615,13 +636,7 @@
           <w:rStyle w:val="SourceText"/>
           <w:rFonts w:ascii="Courier New" w:hAnsi="Courier New"/>
         </w:rPr>
-        <w:t>mysql&gt; UPDATE user SET plugin='</w:t>
-      </w:r>
-      <w:r>
-        <w:rPr>
-          <w:rStyle w:val="SourceText"/>
-        </w:rPr>
-        <w:t>mysql_native_password</w:t>
+        <w:t>mysql&gt; FLUSH PRIVILEGES;</w:t>
       </w:r>
     </w:p>
     <w:p>
@@ -634,12 +649,26 @@
           <w:rStyle w:val="SourceText"/>
           <w:rFonts w:ascii="Courier New" w:hAnsi="Courier New"/>
         </w:rPr>
-        <w:t>' WHERE User='YOUR_SYSTEM_USER';</w:t>
+        <w:t>mysql&gt; exit;</w:t>
       </w:r>
     </w:p>
     <w:p>
       <w:pPr>
         <w:pStyle w:val="PreformattedText"/>
+        <w:rPr>
+          <w:rFonts w:ascii="Courier New" w:hAnsi="Courier New"/>
+        </w:rPr>
+      </w:pPr>
+      <w:r>
+        <w:rPr>
+          <w:rFonts w:ascii="Courier New" w:hAnsi="Courier New"/>
+        </w:rPr>
+      </w:r>
+    </w:p>
+    <w:p>
+      <w:pPr>
+        <w:pStyle w:val="PreformattedText"/>
+        <w:spacing w:before="0" w:after="283"/>
         <w:rPr/>
       </w:pPr>
       <w:r>
@@ -647,54 +676,7 @@
           <w:rStyle w:val="SourceText"/>
           <w:rFonts w:ascii="Courier New" w:hAnsi="Courier New"/>
         </w:rPr>
-        <w:t>mysql&gt; FLUSH PRIVILEGES;</w:t>
-      </w:r>
-    </w:p>
-    <w:p>
-      <w:pPr>
-        <w:pStyle w:val="PreformattedText"/>
-        <w:rPr/>
-      </w:pPr>
-      <w:r>
-        <w:rPr>
-          <w:rStyle w:val="SourceText"/>
-          <w:rFonts w:ascii="Courier New" w:hAnsi="Courier New"/>
-        </w:rPr>
-        <w:t>mysql&gt; exit;</w:t>
-      </w:r>
-    </w:p>
-    <w:p>
-      <w:pPr>
-        <w:pStyle w:val="PreformattedText"/>
-        <w:rPr>
-          <w:rFonts w:ascii="Courier New" w:hAnsi="Courier New"/>
-        </w:rPr>
-      </w:pPr>
-      <w:r>
-        <w:rPr>
-          <w:rFonts w:ascii="Courier New" w:hAnsi="Courier New"/>
-        </w:rPr>
-      </w:r>
-    </w:p>
-    <w:p>
-      <w:pPr>
-        <w:pStyle w:val="PreformattedText"/>
-        <w:spacing w:before="0" w:after="283"/>
-        <w:rPr/>
-      </w:pPr>
-      <w:r>
-        <w:rPr>
-          <w:rStyle w:val="SourceText"/>
-          <w:rFonts w:ascii="Courier New" w:hAnsi="Courier New"/>
-        </w:rPr>
-        <w:t xml:space="preserve">$ </w:t>
-      </w:r>
-      <w:r>
-        <w:rPr>
-          <w:rStyle w:val="SourceText"/>
-          <w:rFonts w:ascii="Courier New" w:hAnsi="Courier New"/>
-        </w:rPr>
-        <w:t>service mysql restart</w:t>
+        <w:t>$ service mysql restart</w:t>
       </w:r>
     </w:p>
     <w:p>
@@ -703,18 +685,156 @@
         <w:spacing w:lineRule="auto" w:line="276" w:before="0" w:after="160"/>
         <w:contextualSpacing/>
         <w:rPr>
-          <w:rFonts w:ascii="Courier New" w:hAnsi="Courier New" w:cs="Courier New"/>
-          <w:sz w:val="20"/>
-        </w:rPr>
-      </w:pPr>
-      <w:r>
-        <w:rPr>
-          <w:rFonts w:ascii="Times New Roman" w:hAnsi="Times New Roman"/>
+          <w:rFonts w:ascii="Times New Roman" w:hAnsi="Times New Roman" w:cs="Courier New"/>
+          <w:b/>
+          <w:b/>
+          <w:bCs/>
+          <w:sz w:val="28"/>
+          <w:szCs w:val="28"/>
+        </w:rPr>
+      </w:pPr>
+      <w:r>
+        <w:rPr>
+          <w:rFonts w:cs="Courier New" w:ascii="Times New Roman" w:hAnsi="Times New Roman"/>
+          <w:b/>
+          <w:bCs/>
+          <w:sz w:val="28"/>
+          <w:szCs w:val="28"/>
+        </w:rPr>
+        <w:t>Limit execution time</w:t>
+      </w:r>
+    </w:p>
+    <w:p>
+      <w:pPr>
+        <w:pStyle w:val="Normal"/>
+        <w:spacing w:lineRule="auto" w:line="276" w:before="0" w:after="160"/>
+        <w:contextualSpacing/>
+        <w:rPr>
+          <w:rFonts w:ascii="Times New Roman" w:hAnsi="Times New Roman" w:cs="Courier New"/>
+          <w:b w:val="false"/>
           <w:b w:val="false"/>
           <w:bCs w:val="false"/>
           <w:sz w:val="28"/>
           <w:szCs w:val="28"/>
         </w:rPr>
+      </w:pPr>
+      <w:r>
+        <w:rPr>
+          <w:rFonts w:cs="Courier New" w:ascii="Times New Roman" w:hAnsi="Times New Roman"/>
+          <w:b w:val="false"/>
+          <w:bCs w:val="false"/>
+          <w:sz w:val="28"/>
+          <w:szCs w:val="28"/>
+        </w:rPr>
+        <w:t>sleep.sh</w:t>
+      </w:r>
+    </w:p>
+    <w:p>
+      <w:pPr>
+        <w:pStyle w:val="Normal"/>
+        <w:widowControl/>
+        <w:bidi w:val="0"/>
+        <w:spacing w:lineRule="auto" w:line="276" w:before="0" w:after="160"/>
+        <w:ind w:left="0" w:right="0" w:hanging="0"/>
+        <w:contextualSpacing/>
+        <w:jc w:val="left"/>
+        <w:rPr>
+          <w:rFonts w:ascii="Times New Roman" w:hAnsi="Times New Roman" w:cs="Courier New"/>
+          <w:b w:val="false"/>
+          <w:b w:val="false"/>
+          <w:bCs w:val="false"/>
+          <w:sz w:val="28"/>
+          <w:szCs w:val="28"/>
+        </w:rPr>
+      </w:pPr>
+      <w:r>
+        <w:rPr>
+          <w:rFonts w:cs="Courier New" w:ascii="Times New Roman" w:hAnsi="Times New Roman"/>
+          <w:b w:val="false"/>
+          <w:bCs w:val="false"/>
+          <w:sz w:val="28"/>
+          <w:szCs w:val="28"/>
+        </w:rPr>
+        <w:t>#!/bin/sh</w:t>
+      </w:r>
+    </w:p>
+    <w:p>
+      <w:pPr>
+        <w:pStyle w:val="Normal"/>
+        <w:widowControl/>
+        <w:bidi w:val="0"/>
+        <w:spacing w:lineRule="auto" w:line="276" w:before="0" w:after="160"/>
+        <w:ind w:right="0" w:hanging="0"/>
+        <w:contextualSpacing/>
+        <w:jc w:val="left"/>
+        <w:rPr>
+          <w:rFonts w:ascii="Times New Roman" w:hAnsi="Times New Roman" w:cs="Courier New"/>
+          <w:b w:val="false"/>
+          <w:b w:val="false"/>
+          <w:bCs w:val="false"/>
+          <w:sz w:val="28"/>
+          <w:szCs w:val="28"/>
+        </w:rPr>
+      </w:pPr>
+      <w:r>
+        <w:rPr>
+          <w:rFonts w:cs="Courier New" w:ascii="Times New Roman" w:hAnsi="Times New Roman"/>
+          <w:b w:val="false"/>
+          <w:bCs w:val="false"/>
+          <w:sz w:val="28"/>
+          <w:szCs w:val="28"/>
+        </w:rPr>
+        <w:t>sleep 100</w:t>
+      </w:r>
+    </w:p>
+    <w:p>
+      <w:pPr>
+        <w:pStyle w:val="Normal"/>
+        <w:spacing w:lineRule="auto" w:line="276" w:before="0" w:after="160"/>
+        <w:contextualSpacing/>
+        <w:rPr>
+          <w:rFonts w:ascii="Times New Roman" w:hAnsi="Times New Roman" w:cs="Courier New"/>
+          <w:b w:val="false"/>
+          <w:b w:val="false"/>
+          <w:bCs w:val="false"/>
+          <w:sz w:val="28"/>
+          <w:szCs w:val="28"/>
+        </w:rPr>
+      </w:pPr>
+      <w:r>
+        <w:rPr>
+          <w:rFonts w:cs="Courier New" w:ascii="Times New Roman" w:hAnsi="Times New Roman"/>
+          <w:b w:val="false"/>
+          <w:bCs w:val="false"/>
+          <w:sz w:val="28"/>
+          <w:szCs w:val="28"/>
+        </w:rPr>
+        <w:t xml:space="preserve">timeout 1 ./sleep.sh </w:t>
+      </w:r>
+    </w:p>
+    <w:p>
+      <w:pPr>
+        <w:pStyle w:val="Normal"/>
+        <w:spacing w:lineRule="auto" w:line="276" w:before="0" w:after="160"/>
+        <w:contextualSpacing/>
+        <w:rPr>
+          <w:rFonts w:ascii="Times New Roman" w:hAnsi="Times New Roman" w:cs="Courier New"/>
+          <w:b w:val="false"/>
+          <w:b w:val="false"/>
+          <w:bCs w:val="false"/>
+          <w:sz w:val="28"/>
+          <w:szCs w:val="28"/>
+        </w:rPr>
+      </w:pPr>
+      <w:r>
+        <w:rPr>
+          <w:rFonts w:cs="Courier New" w:ascii="Times New Roman" w:hAnsi="Times New Roman"/>
+          <w:b w:val="false"/>
+          <w:bCs w:val="false"/>
+          <w:sz w:val="28"/>
+          <w:szCs w:val="28"/>
+        </w:rPr>
+        <w:t>Make the script run for 1 second.</w:t>
       </w:r>
     </w:p>
     <w:p>
@@ -2667,6 +2787,14 @@
       <w:rFonts w:ascii="Liberation Mono" w:hAnsi="Liberation Mono" w:eastAsia="Liberation Mono" w:cs="Liberation Mono"/>
     </w:rPr>
   </w:style>
+  <w:style w:type="character" w:styleId="ListLabel1">
+    <w:name w:val="ListLabel 1"/>
+    <w:qFormat/>
+    <w:rPr>
+      <w:rFonts w:ascii="Courier New" w:hAnsi="Courier New" w:cs="Courier New"/>
+      <w:sz w:val="20"/>
+    </w:rPr>
+  </w:style>
   <w:style w:type="paragraph" w:styleId="Heading">
     <w:name w:val="Heading"/>
     <w:basedOn w:val="Normal"/>

</xml_diff>